<commit_message>
adding styling details, header/footer using docx-API and XML
</commit_message>
<xml_diff>
--- a/docs/notebooks/test.docx
+++ b/docs/notebooks/test.docx
@@ -2,6 +2,22 @@
 <file path=word/document.xml><?xml version="1.0" encoding="utf-8"?>
 <w:document xmlns:wpc="http://schemas.microsoft.com/office/word/2010/wordprocessingCanvas" xmlns:mo="http://schemas.microsoft.com/office/mac/office/2008/main" xmlns:mc="http://schemas.openxmlformats.org/markup-compatibility/2006" xmlns:mv="urn:schemas-microsoft-com:mac:vml" xmlns:o="urn:schemas-microsoft-com:office:office" xmlns:r="http://schemas.openxmlformats.org/officeDocument/2006/relationships" xmlns:m="http://schemas.openxmlformats.org/officeDocument/2006/math" xmlns:v="urn:schemas-microsoft-com:vml" xmlns:wp14="http://schemas.microsoft.com/office/word/2010/wordprocessingDrawing" xmlns:wp="http://schemas.openxmlformats.org/drawingml/2006/wordprocessingDrawing" xmlns:w10="urn:schemas-microsoft-com:office:word" xmlns:w="http://schemas.openxmlformats.org/wordprocessingml/2006/main" xmlns:w14="http://schemas.microsoft.com/office/word/2010/wordml" xmlns:wpg="http://schemas.microsoft.com/office/word/2010/wordprocessingGroup" xmlns:wpi="http://schemas.microsoft.com/office/word/2010/wordprocessingInk" xmlns:wne="http://schemas.microsoft.com/office/word/2006/wordml" xmlns:wps="http://schemas.microsoft.com/office/word/2010/wordprocessingShape" mc:Ignorable="w14 wp14">
   <w:body>
+    <w:p>
+      <w:pPr>
+        <w:pStyle w:val="Heading1"/>
+      </w:pPr>
+      <w:r>
+        <w:t>Details about the ZMS concept</w:t>
+      </w:r>
+    </w:p>
+    <w:p>
+      <w:pPr>
+        <w:pStyle w:val="Description"/>
+      </w:pPr>
+      <w:r>
+        <w:t>Description: Aliquyam erat, sed diam voluptua. At vero eos et accusam et justo duo dolores et ea rebum. Stet clita kasd gubergren, no sea takimata sanctus est Lorem ipsu</w:t>
+      </w:r>
+    </w:p>
     <w:p>
       <w:r>
         <w:t>Lorem ipsum dolor sit amet, consectetur adipisicing elit, sed do eiusmod tempor incididunt ut labore et dolore magna aliqua. Ut enim ad minim veniam, quis nostrud exercitation ullamco laboris nisi ut aliquip ex ea commodo consequat. Duis aute irure dolor in reprehenderit in voluptate velit esse cillum dolore eu fugiat nulla pariatur. Excepteur sint occaecat cupidatat non proident, sunt in culpa qui officia deserunt mollit anim id est laborum.</w:t>
@@ -172,6 +188,8 @@
       </w:r>
     </w:p>
     <w:sectPr>
+      <w:headerReference w:type="default" r:id="rId9"/>
+      <w:footerReference w:type="default" r:id="rId10"/>
       <w:pgSz w:w="12240" w:h="15840"/>
       <w:pgMar w:top="1440" w:right="1800" w:bottom="1440" w:left="1800" w:header="720" w:footer="720" w:gutter="0"/>
       <w:cols w:space="720"/>
@@ -179,6 +197,35 @@
     </w:sectPr>
   </w:body>
 </w:document>
+</file>
+
+<file path=word/footer1.xml><?xml version="1.0" encoding="utf-8"?>
+<w:ftr xmlns:m="http://schemas.openxmlformats.org/officeDocument/2006/math" xmlns:mc="http://schemas.openxmlformats.org/markup-compatibility/2006" xmlns:mo="http://schemas.microsoft.com/office/mac/office/2008/main" xmlns:mv="urn:schemas-microsoft-com:mac:vml" xmlns:o="urn:schemas-microsoft-com:office:office" xmlns:r="http://schemas.openxmlformats.org/officeDocument/2006/relationships" xmlns:v="urn:schemas-microsoft-com:vml" xmlns:w10="urn:schemas-microsoft-com:office:word" xmlns:w14="http://schemas.microsoft.com/office/word/2010/wordml" xmlns:w="http://schemas.openxmlformats.org/wordprocessingml/2006/main" xmlns:wne="http://schemas.microsoft.com/office/word/2006/wordml" xmlns:wp14="http://schemas.microsoft.com/office/word/2010/wordprocessingDrawing" xmlns:wp="http://schemas.openxmlformats.org/drawingml/2006/wordprocessingDrawing" xmlns:wpc="http://schemas.microsoft.com/office/word/2010/wordprocessingCanvas" xmlns:wpg="http://schemas.microsoft.com/office/word/2010/wordprocessingGroup" xmlns:wpi="http://schemas.microsoft.com/office/word/2010/wordprocessingInk" xmlns:wps="http://schemas.microsoft.com/office/word/2010/wordprocessingShape" mc:Ignorable="w14 wp14">
+  <w:p>
+    <w:pPr>
+      <w:pStyle w:val="Footer"/>
+    </w:pPr>
+    <w:r>
+      <w:t xml:space="preserve">Seite </w:t>
+      <w:fldChar w:fldCharType="begin"/>
+      <w:instrText xml:space="preserve">PAGE</w:instrText>
+      <w:fldChar w:fldCharType="end"/>
+    </w:r>
+  </w:p>
+</w:ftr>
+</file>
+
+<file path=word/header1.xml><?xml version="1.0" encoding="utf-8"?>
+<w:hdr xmlns:m="http://schemas.openxmlformats.org/officeDocument/2006/math" xmlns:mc="http://schemas.openxmlformats.org/markup-compatibility/2006" xmlns:mo="http://schemas.microsoft.com/office/mac/office/2008/main" xmlns:mv="urn:schemas-microsoft-com:mac:vml" xmlns:o="urn:schemas-microsoft-com:office:office" xmlns:r="http://schemas.openxmlformats.org/officeDocument/2006/relationships" xmlns:v="urn:schemas-microsoft-com:vml" xmlns:w10="urn:schemas-microsoft-com:office:word" xmlns:w14="http://schemas.microsoft.com/office/word/2010/wordml" xmlns:w="http://schemas.openxmlformats.org/wordprocessingml/2006/main" xmlns:wne="http://schemas.microsoft.com/office/word/2006/wordml" xmlns:wp14="http://schemas.microsoft.com/office/word/2010/wordprocessingDrawing" xmlns:wp="http://schemas.openxmlformats.org/drawingml/2006/wordprocessingDrawing" xmlns:wpc="http://schemas.microsoft.com/office/word/2010/wordprocessingCanvas" xmlns:wpg="http://schemas.microsoft.com/office/word/2010/wordprocessingGroup" xmlns:wpi="http://schemas.microsoft.com/office/word/2010/wordprocessingInk" xmlns:wps="http://schemas.microsoft.com/office/word/2010/wordprocessingShape" mc:Ignorable="w14 wp14">
+  <w:p>
+    <w:pPr>
+      <w:pStyle w:val="Header"/>
+    </w:pPr>
+    <w:r>
+      <w:t>ZMS DOCX EXAMPLE - http://localhost:8087//myzms2/content/e12</w:t>
+    </w:r>
+  </w:p>
+</w:hdr>
 </file>
 
 <file path=word/numbering.xml><?xml version="1.0" encoding="utf-8"?>
@@ -544,6 +591,13 @@
     <w:name w:val="Normal"/>
     <w:qFormat/>
     <w:rsid w:val="00FC693F"/>
+    <w:pPr>
+      <w:spacing w:after="120" w:before="120" w:line="324" w:lineRule="auto"/>
+    </w:pPr>
+    <w:rPr>
+      <w:rFonts w:ascii="Arial" w:hAnsi="Arial"/>
+      <w:sz w:val="18"/>
+    </w:rPr>
   </w:style>
   <w:style w:type="paragraph" w:styleId="Header">
     <w:name w:val="header"/>
@@ -607,8 +661,8 @@
       <w:rFonts w:asciiTheme="majorHAnsi" w:eastAsiaTheme="majorEastAsia" w:hAnsiTheme="majorHAnsi" w:cstheme="majorBidi"/>
       <w:b/>
       <w:bCs/>
-      <w:color w:val="365F91" w:themeColor="accent1" w:themeShade="BF"/>
-      <w:sz w:val="28"/>
+      <w:color w:val="017D87"/>
+      <w:sz w:val="48"/>
       <w:szCs w:val="28"/>
     </w:rPr>
   </w:style>
@@ -631,8 +685,8 @@
       <w:rFonts w:asciiTheme="majorHAnsi" w:eastAsiaTheme="majorEastAsia" w:hAnsiTheme="majorHAnsi" w:cstheme="majorBidi"/>
       <w:b/>
       <w:bCs/>
-      <w:color w:val="4F81BD" w:themeColor="accent1"/>
-      <w:sz w:val="26"/>
+      <w:color w:val="017D87"/>
+      <w:sz w:val="36"/>
       <w:szCs w:val="26"/>
     </w:rPr>
   </w:style>
@@ -12226,6 +12280,21 @@
         <w:shd w:val="clear" w:color="auto" w:fill="FBCAA2" w:themeFill="accent6" w:themeFillTint="7F"/>
       </w:tcPr>
     </w:tblStylePr>
+  </w:style>
+  <w:style w:type="paragraph" w:customStyle="1" w:styleId="Description">
+    <w:name w:val="Description"/>
+    <w:pPr>
+      <w:spacing w:after="240" w:line="324" w:lineRule="auto"/>
+      <w:pBdr>
+        <w:bottom w:val="single" w:sz="2" w:space="9" w:color="017D87"/>
+      </w:pBdr>
+    </w:pPr>
+    <w:rPr>
+      <w:rFonts w:ascii="Arial" w:hAnsi="Arial"/>
+      <w:i/>
+      <w:color w:val="017D87"/>
+      <w:sz w:val="18"/>
+    </w:rPr>
   </w:style>
 </w:styles>
 </file>

</xml_diff>

<commit_message>
html2docx: straight foreward  multilevel list processing
</commit_message>
<xml_diff>
--- a/docs/notebooks/test.docx
+++ b/docs/notebooks/test.docx
@@ -82,7 +82,36 @@
     </w:p>
     <w:p>
       <w:r>
-        <w:t>Duis autem vel eum iriure dolor in hendrerit in vulputate velit esse molestie consequat, vel illum dolore eu feugiat nulla facilisis at vero eros et accumsan et iusto odio dignissim qui blandit praesent luptatum zzril delenit augue duis dolore te feugait nulla facilisi. Lorem ipsum dolor sit amet, consectetuer adipiscing elit, sed diam nonummy nibh euismod tincidunt ut laoreet dolore magna aliquam erat volutpat.  Ut wisi enim ad minim veniam, quis nostrud exerci tation ullamcorper suscipit lobortis nisl ut aliquip ex ea commodo consequat. Duis autem vel eum iriure dolor in hendrerit in vulputate velit esse molestie consequat, vel illum dolore eu feugiat nulla facilisis at vero eros et accumsan et iusto odio dignissim qui blandit praesent luptatum zzril delenit augue duis dolore te feugait nulla facilisi.</w:t>
+        <w:t>Duis autem vel eum iriure dolor in hendrerit in vulputate velit esse molestie consequat, vel illum dolore eu feugiat nulla facilisis at vero eros et accumsan et iusto odio dignissim qui blandit praesent luptatum zzril delenit augue duis dolore te feugait nulla facilisi. Lorem ipsum dolor sit amet, consectetuer adipiscing elit, sed diam nonummy</w:t>
+      </w:r>
+    </w:p>
+    <w:p>
+      <w:pPr>
+        <w:pStyle w:val="ListNumber"/>
+      </w:pPr>
+      <w:r>
+        <w:t>nibh euismod</w:t>
+      </w:r>
+    </w:p>
+    <w:p>
+      <w:pPr>
+        <w:pStyle w:val="ListNumber"/>
+      </w:pPr>
+      <w:r>
+        <w:t>tincidunt ut laoreet</w:t>
+      </w:r>
+    </w:p>
+    <w:p>
+      <w:pPr>
+        <w:pStyle w:val="ListNumber"/>
+      </w:pPr>
+      <w:r>
+        <w:t>dolore magna aliquam</w:t>
+      </w:r>
+    </w:p>
+    <w:p>
+      <w:r>
+        <w:t>erat volutpat.  Ut wisi enim ad minim veniam, quis nostrud exerci tation ullamcorper suscipit lobortis nisl ut aliquip ex ea commodo consequat. Duis autem vel eum iriure dolor in hendrerit in vulputate velit esse molestie consequat, vel illum dolore eu feugiat nulla facilisis at vero eros et accumsan et iusto odio dignissim qui blandit praesent luptatum zzril delenit augue duis dolore te feugait nulla facilisi.</w:t>
       </w:r>
     </w:p>
     <w:tbl>
@@ -175,16 +204,61 @@
       </w:r>
     </w:p>
     <w:p>
+      <w:pPr>
+        <w:pStyle w:val="Heading3"/>
+      </w:pPr>
       <w:r>
-        <w:rPr>
-          <w:b/>
-        </w:rPr>
-        <w:t>vulputate velit  molestie consequat</w:t>
+        <w:t>Vulputate velit  molestie consequat</w:t>
       </w:r>
     </w:p>
     <w:p>
       <w:r>
-        <w:t xml:space="preserve">Duis autem vel eum iriure dolor in hendrerit in vulputate velit esse molestie consequat, vel illum dolore eu feugiat nulla facilisis at vero eros et accumsan et iusto odio dignissim qui blandit praesent luptatum zzril delenit augue duis dolore te feugait nulla facilisi. Lorem ipsum dolor sit amet, consectetuer adipiscing elit, sed diam nonummy nibh euismod tincidunt ut laoreet dolore magna aliquam erat volutpat.  Ut wisi enim ad minim veniam, quis nostrud exerci tation ullamcorper suscipit lobortis nisl ut aliquip ex ea commodo consequat. Duis autem vel eum iriure dolor in hendrerit in vulputate velit esse molestie consequat, vel illum dolore eu feugiat nulla facilisis at vero eros et accumsan et iusto odio dignissim qui blandit praesent luptatum zzril delenit augue duis dolore te feugait nulla facilisi.   </w:t>
+        <w:t>Duis autem vel eum iriure dolor in hendrerit in vulputate velit esse molestie consequat, vel illum dolore eu feugiat nulla facilisis at vero eros et accumsan et iusto odio dignissim qui blandit praesent luptatum zzril delenit augue duis dolore te feugait nulla facilisi. Lorem ipsum dolor sit amet, consectetuer adipiscing elit, sed diam nonummy nibh euismod tincidunt ut laoreet dolore magna aliquam erat volutpat.  Ut wisi enim ad minim veniam, quis nostrud exerci tation</w:t>
+      </w:r>
+    </w:p>
+    <w:p>
+      <w:pPr>
+        <w:pStyle w:val="ListBullet"/>
+      </w:pPr>
+      <w:r>
+        <w:t>ullamcorper suscipit</w:t>
+      </w:r>
+    </w:p>
+    <w:p>
+      <w:pPr>
+        <w:pStyle w:val="ListBullet"/>
+      </w:pPr>
+      <w:r>
+        <w:t>lobortis nisl ut</w:t>
+      </w:r>
+    </w:p>
+    <w:p>
+      <w:pPr>
+        <w:pStyle w:val="ListBullet2"/>
+      </w:pPr>
+      <w:r>
+        <w:t>aliquip ex ea</w:t>
+      </w:r>
+    </w:p>
+    <w:p>
+      <w:pPr>
+        <w:pStyle w:val="ListBullet2"/>
+      </w:pPr>
+      <w:r>
+        <w:t>commodo</w:t>
+      </w:r>
+    </w:p>
+    <w:p>
+      <w:pPr>
+        <w:pStyle w:val="ListBullet"/>
+      </w:pPr>
+      <w:r>
+        <w:t>consequat.</w:t>
+      </w:r>
+    </w:p>
+    <w:p>
+      <w:r>
+        <w:t xml:space="preserve">Duis autem vel eum iriure dolor in hendrerit in vulputate velit esse molestie consequat, vel illum dolore eu feugiat nulla facilisis at vero eros et accumsan et iusto odio dignissim qui blandit praesent luptatum zzril delenit augue duis dolore te feugait nulla facilisi.   </w:t>
       </w:r>
     </w:p>
     <w:sectPr>
@@ -709,7 +783,8 @@
       <w:rFonts w:asciiTheme="majorHAnsi" w:eastAsiaTheme="majorEastAsia" w:hAnsiTheme="majorHAnsi" w:cstheme="majorBidi"/>
       <w:b/>
       <w:bCs/>
-      <w:color w:val="4F81BD" w:themeColor="accent1"/>
+      <w:color w:val="017D87"/>
+      <w:sz w:val="24"/>
     </w:rPr>
   </w:style>
   <w:style w:type="paragraph" w:styleId="Heading4">

</xml_diff>

<commit_message>
added ZMS-ID as w:bookmark, several renamings
</commit_message>
<xml_diff>
--- a/docs/notebooks/test.docx
+++ b/docs/notebooks/test.docx
@@ -3,73 +3,26 @@
 <w:document xmlns:wpc="http://schemas.microsoft.com/office/word/2010/wordprocessingCanvas" xmlns:mo="http://schemas.microsoft.com/office/mac/office/2008/main" xmlns:mc="http://schemas.openxmlformats.org/markup-compatibility/2006" xmlns:mv="urn:schemas-microsoft-com:mac:vml" xmlns:o="urn:schemas-microsoft-com:office:office" xmlns:r="http://schemas.openxmlformats.org/officeDocument/2006/relationships" xmlns:m="http://schemas.openxmlformats.org/officeDocument/2006/math" xmlns:v="urn:schemas-microsoft-com:vml" xmlns:wp14="http://schemas.microsoft.com/office/word/2010/wordprocessingDrawing" xmlns:wp="http://schemas.openxmlformats.org/drawingml/2006/wordprocessingDrawing" xmlns:w10="urn:schemas-microsoft-com:office:word" xmlns:w="http://schemas.openxmlformats.org/wordprocessingml/2006/main" xmlns:w14="http://schemas.microsoft.com/office/word/2010/wordml" xmlns:wpg="http://schemas.microsoft.com/office/word/2010/wordprocessingGroup" xmlns:wpi="http://schemas.microsoft.com/office/word/2010/wordprocessingInk" xmlns:wne="http://schemas.microsoft.com/office/word/2006/wordml" xmlns:wps="http://schemas.microsoft.com/office/word/2010/wordprocessingShape" mc:Ignorable="w14 wp14">
   <w:body>
     <w:p>
+      <w:bookmarkStart w:id="e36" w:name="e36"/>
+      <w:bookmarkEnd w:id="e36"/>
       <w:pPr>
         <w:pStyle w:val="Heading1"/>
       </w:pPr>
       <w:r>
-        <w:t>Details about the ZMS concept</w:t>
+        <w:t>First Document</w:t>
       </w:r>
     </w:p>
     <w:p>
-      <w:pPr>
-        <w:pStyle w:val="Description"/>
-      </w:pPr>
+      <w:bookmarkStart w:id="e37" w:name="e37"/>
+      <w:bookmarkEnd w:id="e37"/>
       <w:r>
-        <w:t>Description: Aliquyam erat, sed diam voluptua. At vero eos et accusam et justo duo dolores et ea rebum. Stet clita kasd gubergren, no sea takimata sanctus est Lorem ipsu</w:t>
-      </w:r>
-    </w:p>
-    <w:p>
-      <w:r>
-        <w:t>Lorem ipsum dolor sit amet, consectetur adipisicing elit, sed do eiusmod tempor incididunt ut labore et dolore magna aliqua. Ut enim ad minim veniam, quis nostrud exercitation ullamco laboris nisi ut aliquip ex ea commodo consequat. Duis aute irure dolor in reprehenderit in voluptate velit esse cillum dolore eu fugiat nulla pariatur. Excepteur sint occaecat cupidatat non proident, sunt in culpa qui officia deserunt mollit anim id est laborum.</w:t>
-      </w:r>
-    </w:p>
-    <w:p>
-      <w:pPr>
-        <w:pStyle w:val="Heading2"/>
-      </w:pPr>
-      <w:r>
-        <w:t>Lorem ipsum</w:t>
-      </w:r>
-    </w:p>
-    <w:p>
-      <w:r>
-        <w:t xml:space="preserve">dolor sit amet, consetetur sadipscing elitr, sed diam nonumy eirmod tempor invidunt ut labore et dolore magna aliquyam erat, sed diam voluptua. At vero eos et accusam et justo duo dolores et ea rebum. Stet clita kasd gubergren, no sea takimata sanctus est Lorem ipsum dolor sit amet. Lorem ipsum dolor sit amet, consetetur sadipscing elitr, sed diam </w:t>
+        <w:t xml:space="preserve">Lorem </w:t>
       </w:r>
       <w:r>
-        <w:rPr>
-          <w:b/>
-        </w:rPr>
-        <w:t xml:space="preserve">nonumy </w:t>
+        <w:t xml:space="preserve">ipsum </w:t>
       </w:r>
       <w:r>
-        <w:t xml:space="preserve">eirmod </w:t>
-      </w:r>
-      <w:r>
-        <w:rPr>
-          <w:b/>
-        </w:rPr>
-        <w:t xml:space="preserve">tempor </w:t>
-      </w:r>
-      <w:r>
-        <w:t xml:space="preserve">invidunt ut labore et </w:t>
-      </w:r>
-      <w:r>
-        <w:rPr>
-          <w:i/>
-        </w:rPr>
-        <w:t xml:space="preserve">dolore </w:t>
-      </w:r>
-      <w:r>
-        <w:t xml:space="preserve">magna aliquyam erat, sed diam voluptua. At vero eos et accusam et justo duo dolores et ea rebum. Stet clita kasd gubergren, no sea takimata sanctus est Lorem ipsum dolor sit amet. Lorem ipsum dolor sit amet, consetetur sadipscing elitr, sed diam nonumy eirmod </w:t>
-      </w:r>
-      <w:r>
-        <w:rPr>
-          <w:i/>
-        </w:rPr>
-        <w:t xml:space="preserve">tempor </w:t>
-      </w:r>
-      <w:r>
-        <w:t xml:space="preserve">invidunt ut labore et dolore magna aliquyam erat, sed diam voluptua. At vero eos et accusam et justo duo dolores et ea rebum. Stet clita kasd gubergren, no sea takimata sanctus est Lorem ipsum dolor sit amet.   </w:t>
+        <w:t xml:space="preserve">dolor sit amet, consetetur sadipscing elitr, sed diam nonumy eirmod tempor invidunt ut labore et dolore magna aliquyam erat, sed diam voluptua. At vero eos et accusam et justo duo dolores et ea rebum. Stet clita kasd gubergren, no sea takimata sanctus est Lorem ipsum dolor sit amet. Lorem ipsum dolor sit amet, consetetur sadipscing elitr, sed diam nonumy eirmod tempor invidunt ut labore et dolore magna aliquyam erat, sed diam voluptua. At vero eos et accusam et justo duo dolores et ea rebum. Stet clita kasd gubergren, no sea takimata sanctus est Lorem ipsum dolor sit amet. Lorem ipsum dolor sit amet, consetetur sadipscing elitr, sed diam nonumy eirmod tempor invidunt ut labore et dolore magna aliquyam erat, sed diam voluptua. At vero eos et accusam et justo duo dolores et ea rebum. Stet clita kasd gubergren, no sea takimata sanctus est Lorem ipsum dolor sit amet.   </w:t>
       </w:r>
     </w:p>
     <w:p>
@@ -82,36 +35,48 @@
     </w:p>
     <w:p>
       <w:r>
-        <w:t>Duis autem vel eum iriure dolor in hendrerit in vulputate velit esse molestie consequat, vel illum dolore eu feugiat nulla facilisis at vero eros et accumsan et iusto odio dignissim qui blandit praesent luptatum zzril delenit augue duis dolore te feugait nulla facilisi. Lorem ipsum dolor sit amet, consectetuer adipiscing elit, sed diam nonummy</w:t>
+        <w:t xml:space="preserve">Duis </w:t>
       </w:r>
-    </w:p>
-    <w:p>
-      <w:pPr>
-        <w:pStyle w:val="ListNumber"/>
-      </w:pPr>
       <w:r>
-        <w:t>nibh euismod</w:t>
+        <w:rPr>
+          <w:b/>
+        </w:rPr>
+        <w:t xml:space="preserve">autem </w:t>
       </w:r>
-    </w:p>
-    <w:p>
-      <w:pPr>
-        <w:pStyle w:val="ListNumber"/>
-      </w:pPr>
       <w:r>
-        <w:t>tincidunt ut laoreet</w:t>
+        <w:t xml:space="preserve">vel </w:t>
       </w:r>
-    </w:p>
-    <w:p>
-      <w:pPr>
-        <w:pStyle w:val="ListNumber"/>
-      </w:pPr>
       <w:r>
-        <w:t>dolore magna aliquam</w:t>
+        <w:rPr>
+          <w:i/>
+        </w:rPr>
+        <w:t xml:space="preserve">eum </w:t>
+      </w:r>
+      <w:r>
+        <w:t xml:space="preserve">iriure dolor in hendrerit in vulputate velit esse molestie consequat, vel illum dolore eu feugiat nulla facilisis at vero eros et accumsan et iusto odio dignissim qui blandit praesent luptatum zzril delenit augue duis dolore te feugait nulla facilisi. Lorem ipsum dolor sit amet, consectetuer adipiscing elit, sed diam nonummy nibh euismod tincidunt ut laoreet dolore magna aliquam erat volutpat.  Ut wisi enim ad minim veniam, quis nostrud exerci tation ullamcorper suscipit lobortis nisl ut aliquip ex ea commodo consequat. Duis autem vel eum iriure dolor in hendrerit in vulputate velit esse molestie consequat, vel illum dolore eu feugiat nulla facilisis at vero eros et accumsan et iusto odio dignissim qui blandit praesent luptatum zzril delenit augue duis dolore te feugait nulla facilisi.   </w:t>
       </w:r>
     </w:p>
     <w:p>
       <w:r>
-        <w:t>erat volutpat.  Ut wisi enim ad minim veniam, quis nostrud exerci tation ullamcorper suscipit lobortis nisl ut aliquip ex ea commodo consequat. Duis autem vel eum iriure dolor in hendrerit in vulputate velit esse molestie consequat, vel illum dolore eu feugiat nulla facilisis at vero eros et accumsan et iusto odio dignissim qui blandit praesent luptatum zzril delenit augue duis dolore te feugait nulla facilisi.</w:t>
+        <w:rPr>
+          <w:b/>
+        </w:rPr>
+        <w:t>vulputate velit  molestie consequat</w:t>
+      </w:r>
+    </w:p>
+    <w:p>
+      <w:r>
+        <w:t xml:space="preserve">Duis autem vel eum iriure dolor in hendrerit in vulputate velit esse molestie consequat, vel illum dolore eu feugiat nulla facilisis at vero eros et accumsan et iusto odio dignissim qui blandit praesent luptatum zzril delenit augue duis dolore te feugait nulla facilisi. Lorem ipsum dolor sit amet, consectetuer adipiscing elit, sed diam nonummy nibh euismod tincidunt ut laoreet dolore magna aliquam erat volutpat.  Ut wisi enim ad minim veniam, quis nostrud exerci tation ullamcorper suscipit lobortis nisl ut aliquip ex ea commodo consequat. Duis autem vel eum iriure dolor in hendrerit in vulputate velit esse molestie consequat, vel illum dolore eu feugiat nulla facilisis at vero eros et accumsan et iusto odio dignissim qui blandit praesent luptatum zzril delenit augue duis dolore te feugait nulla facilisi.   </w:t>
+      </w:r>
+    </w:p>
+    <w:p>
+      <w:bookmarkStart w:id="e145" w:name="e145"/>
+      <w:bookmarkEnd w:id="e145"/>
+      <w:pPr>
+        <w:pStyle w:val="Caption"/>
+      </w:pPr>
+      <w:r>
+        <w:t>Rendering Error: ZMSFigure</w:t>
       </w:r>
     </w:p>
     <w:tbl>
@@ -132,10 +97,7 @@
           </w:tcPr>
           <w:p>
             <w:r>
-              <w:rPr>
-                <w:b/>
-              </w:rPr>
-              <w:t>test</w:t>
+              <w:t>img</w:t>
             </w:r>
           </w:p>
         </w:tc>
@@ -145,10 +107,7 @@
           </w:tcPr>
           <w:p>
             <w:r>
-              <w:rPr>
-                <w:b/>
-              </w:rPr>
-              <w:t>test</w:t>
+              <w:t>{{MyBlob}}</w:t>
             </w:r>
           </w:p>
         </w:tc>
@@ -160,7 +119,7 @@
           </w:tcPr>
           <w:p>
             <w:r>
-              <w:t>test</w:t>
+              <w:t>_img</w:t>
             </w:r>
           </w:p>
         </w:tc>
@@ -170,7 +129,7 @@
           </w:tcPr>
           <w:p>
             <w:r>
-              <w:t>test</w:t>
+              <w:t>{{MyBlob}}</w:t>
             </w:r>
           </w:p>
         </w:tc>
@@ -182,7 +141,7 @@
           </w:tcPr>
           <w:p>
             <w:r>
-              <w:t>test</w:t>
+              <w:t>figcaption</w:t>
             </w:r>
           </w:p>
         </w:tc>
@@ -192,73 +151,17 @@
           </w:tcPr>
           <w:p>
             <w:r>
-              <w:t>test</w:t>
+              <w:t>Cassius 1999</w:t>
             </w:r>
           </w:p>
         </w:tc>
       </w:tr>
     </w:tbl>
     <w:p>
+      <w:bookmarkStart w:id="e38" w:name="e38"/>
+      <w:bookmarkEnd w:id="e38"/>
       <w:r>
-        <w:t xml:space="preserve"> </w:t>
-      </w:r>
-    </w:p>
-    <w:p>
-      <w:pPr>
-        <w:pStyle w:val="Heading3"/>
-      </w:pPr>
-      <w:r>
-        <w:t>Vulputate velit  molestie consequat</w:t>
-      </w:r>
-    </w:p>
-    <w:p>
-      <w:r>
-        <w:t>Duis autem vel eum iriure dolor in hendrerit in vulputate velit esse molestie consequat, vel illum dolore eu feugiat nulla facilisis at vero eros et accumsan et iusto odio dignissim qui blandit praesent luptatum zzril delenit augue duis dolore te feugait nulla facilisi. Lorem ipsum dolor sit amet, consectetuer adipiscing elit, sed diam nonummy nibh euismod tincidunt ut laoreet dolore magna aliquam erat volutpat.  Ut wisi enim ad minim veniam, quis nostrud exerci tation</w:t>
-      </w:r>
-    </w:p>
-    <w:p>
-      <w:pPr>
-        <w:pStyle w:val="ListBullet"/>
-      </w:pPr>
-      <w:r>
-        <w:t>ullamcorper suscipit</w:t>
-      </w:r>
-    </w:p>
-    <w:p>
-      <w:pPr>
-        <w:pStyle w:val="ListBullet"/>
-      </w:pPr>
-      <w:r>
-        <w:t>lobortis nisl ut</w:t>
-      </w:r>
-    </w:p>
-    <w:p>
-      <w:pPr>
-        <w:pStyle w:val="ListBullet2"/>
-      </w:pPr>
-      <w:r>
-        <w:t>aliquip ex ea</w:t>
-      </w:r>
-    </w:p>
-    <w:p>
-      <w:pPr>
-        <w:pStyle w:val="ListBullet2"/>
-      </w:pPr>
-      <w:r>
-        <w:t>commodo</w:t>
-      </w:r>
-    </w:p>
-    <w:p>
-      <w:pPr>
-        <w:pStyle w:val="ListBullet"/>
-      </w:pPr>
-      <w:r>
-        <w:t>consequat.</w:t>
-      </w:r>
-    </w:p>
-    <w:p>
-      <w:r>
-        <w:t xml:space="preserve">Duis autem vel eum iriure dolor in hendrerit in vulputate velit esse molestie consequat, vel illum dolore eu feugiat nulla facilisis at vero eros et accumsan et iusto odio dignissim qui blandit praesent luptatum zzril delenit augue duis dolore te feugait nulla facilisi.   </w:t>
+        <w:t>Lorem ipsum dolor sit amet, consectetur adipisicing elit, sed do eiusmod tempor incididunt ut labore et dolore magna aliqua. Ut enim ad minim veniam, quis nostrud exercitation ullamco laboris nisi ut aliquip ex ea commodo consequat. Duis aute irure dolor in reprehenderit in voluptate velit esse cillum dolore eu fugiat nulla pariatur. Excepteur sint occaecat cupidatat non proident, sunt in culpa qui officia deserunt mollit anim id est laborum.</w:t>
       </w:r>
     </w:p>
     <w:sectPr>
@@ -296,7 +199,7 @@
       <w:pStyle w:val="Header"/>
     </w:pPr>
     <w:r>
-      <w:t>ZMS DOCX EXAMPLE - http://localhost:8087//myzms2/content/e12</w:t>
+      <w:t>First Document (2024-06-26) URL: http://localhost/myzms2/content/e34/e36/</w:t>
     </w:r>
   </w:p>
 </w:hdr>
@@ -1461,13 +1364,14 @@
     <w:qFormat/>
     <w:rsid w:val="00FC693F"/>
     <w:pPr>
-      <w:spacing w:line="240" w:lineRule="auto"/>
+      <w:spacing w:line="240" w:lineRule="auto" w:after="80"/>
     </w:pPr>
     <w:rPr>
       <w:b/>
       <w:bCs/>
-      <w:color w:val="4F81BD" w:themeColor="accent1"/>
-      <w:sz w:val="18"/>
+      <w:i/>
+      <w:color w:val="017D87"/>
+      <w:sz w:val="16"/>
       <w:szCs w:val="18"/>
     </w:rPr>
   </w:style>
@@ -12359,7 +12263,7 @@
   <w:style w:type="paragraph" w:customStyle="1" w:styleId="Description">
     <w:name w:val="Description"/>
     <w:pPr>
-      <w:spacing w:after="240" w:line="324" w:lineRule="auto"/>
+      <w:spacing w:after="360" w:line="324" w:lineRule="auto" w:before="280"/>
       <w:pBdr>
         <w:bottom w:val="single" w:sz="2" w:space="9" w:color="017D87"/>
       </w:pBdr>

</xml_diff>

<commit_message>
add function add_hyperlink for ext urls (not support. by docx)
</commit_message>
<xml_diff>
--- a/docs/notebooks/test.docx
+++ b/docs/notebooks/test.docx
@@ -18,8 +18,16 @@
       <w:r>
         <w:t xml:space="preserve">Lorem </w:t>
       </w:r>
+      <w:hyperlink w:id="rId11">
+        <w:r>
+          <w:rPr>
+            <w:rStyle w:val="Hyperlink"/>
+          </w:rPr>
+          <w:t>ipsum   </w:t>
+        </w:r>
+      </w:hyperlink>
       <w:r>
-        <w:t xml:space="preserve">ipsum </w:t>
+        <w:t xml:space="preserve"> </w:t>
       </w:r>
       <w:r>
         <w:t xml:space="preserve">dolor sit amet, consetetur sadipscing elitr, sed diam nonumy eirmod tempor invidunt ut labore et dolore magna aliquyam erat, sed diam voluptua. At vero eos et accusam et justo duo dolores et ea rebum. Stet clita kasd gubergren, no sea takimata sanctus est Lorem ipsum dolor sit amet. Lorem ipsum dolor sit amet, consetetur sadipscing elitr, sed diam nonumy eirmod tempor invidunt ut labore et dolore magna aliquyam erat, sed diam voluptua. At vero eos et accusam et justo duo dolores et ea rebum. Stet clita kasd gubergren, no sea takimata sanctus est Lorem ipsum dolor sit amet. Lorem ipsum dolor sit amet, consetetur sadipscing elitr, sed diam nonumy eirmod tempor invidunt ut labore et dolore magna aliquyam erat, sed diam voluptua. At vero eos et accusam et justo duo dolores et ea rebum. Stet clita kasd gubergren, no sea takimata sanctus est Lorem ipsum dolor sit amet.   </w:t>
@@ -1364,7 +1372,7 @@
     <w:qFormat/>
     <w:rsid w:val="00FC693F"/>
     <w:pPr>
-      <w:spacing w:line="240" w:lineRule="auto" w:after="80"/>
+      <w:spacing w:line="240" w:lineRule="auto" w:before="280" w:after="80"/>
     </w:pPr>
     <w:rPr>
       <w:b/>
@@ -12263,7 +12271,7 @@
   <w:style w:type="paragraph" w:customStyle="1" w:styleId="Description">
     <w:name w:val="Description"/>
     <w:pPr>
-      <w:spacing w:after="360" w:line="324" w:lineRule="auto" w:before="280"/>
+      <w:spacing w:after="360" w:line="324" w:lineRule="auto"/>
       <w:pBdr>
         <w:bottom w:val="single" w:sz="2" w:space="9" w:color="017D87"/>
       </w:pBdr>
@@ -12273,6 +12281,13 @@
       <w:i/>
       <w:color w:val="017D87"/>
       <w:sz w:val="18"/>
+    </w:rPr>
+  </w:style>
+  <w:style w:type="character" w:customStyle="1" w:styleId="Hyperlink">
+    <w:name w:val="Hyperlink"/>
+    <w:rPr>
+      <w:color w:val="017D87"/>
+      <w:u w:val="single"/>
     </w:rPr>
   </w:style>
 </w:styles>

</xml_diff>

<commit_message>
added jupter prototype for table cell merging
</commit_message>
<xml_diff>
--- a/docs/notebooks/test.docx
+++ b/docs/notebooks/test.docx
@@ -2,120 +2,58 @@
 <file path=word/document.xml><?xml version="1.0" encoding="utf-8"?>
 <w:document xmlns:wpc="http://schemas.microsoft.com/office/word/2010/wordprocessingCanvas" xmlns:mo="http://schemas.microsoft.com/office/mac/office/2008/main" xmlns:mc="http://schemas.openxmlformats.org/markup-compatibility/2006" xmlns:mv="urn:schemas-microsoft-com:mac:vml" xmlns:o="urn:schemas-microsoft-com:office:office" xmlns:r="http://schemas.openxmlformats.org/officeDocument/2006/relationships" xmlns:m="http://schemas.openxmlformats.org/officeDocument/2006/math" xmlns:v="urn:schemas-microsoft-com:vml" xmlns:wp14="http://schemas.microsoft.com/office/word/2010/wordprocessingDrawing" xmlns:wp="http://schemas.openxmlformats.org/drawingml/2006/wordprocessingDrawing" xmlns:w10="urn:schemas-microsoft-com:office:word" xmlns:w="http://schemas.openxmlformats.org/wordprocessingml/2006/main" xmlns:w14="http://schemas.microsoft.com/office/word/2010/wordml" xmlns:wpg="http://schemas.microsoft.com/office/word/2010/wordprocessingGroup" xmlns:wpi="http://schemas.microsoft.com/office/word/2010/wordprocessingInk" xmlns:wne="http://schemas.microsoft.com/office/word/2006/wordml" xmlns:wps="http://schemas.microsoft.com/office/word/2010/wordprocessingShape" mc:Ignorable="w14 wp14">
   <w:body>
-    <w:p>
-      <w:bookmarkStart w:id="e36" w:name="e36"/>
-      <w:bookmarkEnd w:id="e36"/>
-      <w:pPr>
-        <w:pStyle w:val="Heading1"/>
-      </w:pPr>
-      <w:r>
-        <w:t>First Document</w:t>
-      </w:r>
-    </w:p>
-    <w:p>
-      <w:bookmarkStart w:id="e37" w:name="e37"/>
-      <w:bookmarkEnd w:id="e37"/>
-      <w:r>
-        <w:t xml:space="preserve">Lorem </w:t>
-      </w:r>
-      <w:hyperlink w:id="rId11">
-        <w:r>
-          <w:rPr>
-            <w:rStyle w:val="Hyperlink"/>
-          </w:rPr>
-          <w:t>ipsum   </w:t>
-        </w:r>
-      </w:hyperlink>
-      <w:r>
-        <w:t xml:space="preserve"> </w:t>
-      </w:r>
-      <w:r>
-        <w:t xml:space="preserve">dolor sit amet, consetetur sadipscing elitr, sed diam nonumy eirmod tempor invidunt ut labore et dolore magna aliquyam erat, sed diam voluptua. At vero eos et accusam et justo duo dolores et ea rebum. Stet clita kasd gubergren, no sea takimata sanctus est Lorem ipsum dolor sit amet. Lorem ipsum dolor sit amet, consetetur sadipscing elitr, sed diam nonumy eirmod tempor invidunt ut labore et dolore magna aliquyam erat, sed diam voluptua. At vero eos et accusam et justo duo dolores et ea rebum. Stet clita kasd gubergren, no sea takimata sanctus est Lorem ipsum dolor sit amet. Lorem ipsum dolor sit amet, consetetur sadipscing elitr, sed diam nonumy eirmod tempor invidunt ut labore et dolore magna aliquyam erat, sed diam voluptua. At vero eos et accusam et justo duo dolores et ea rebum. Stet clita kasd gubergren, no sea takimata sanctus est Lorem ipsum dolor sit amet.   </w:t>
-      </w:r>
-    </w:p>
-    <w:p>
-      <w:r>
-        <w:rPr>
-          <w:b/>
-        </w:rPr>
-        <w:t xml:space="preserve">Lorem ipsum dolor </w:t>
-      </w:r>
-    </w:p>
-    <w:p>
-      <w:r>
-        <w:t xml:space="preserve">Duis </w:t>
-      </w:r>
-      <w:r>
-        <w:rPr>
-          <w:b/>
-        </w:rPr>
-        <w:t xml:space="preserve">autem </w:t>
-      </w:r>
-      <w:r>
-        <w:t xml:space="preserve">vel </w:t>
-      </w:r>
-      <w:r>
-        <w:rPr>
-          <w:i/>
-        </w:rPr>
-        <w:t xml:space="preserve">eum </w:t>
-      </w:r>
-      <w:r>
-        <w:t xml:space="preserve">iriure dolor in hendrerit in vulputate velit esse molestie consequat, vel illum dolore eu feugiat nulla facilisis at vero eros et accumsan et iusto odio dignissim qui blandit praesent luptatum zzril delenit augue duis dolore te feugait nulla facilisi. Lorem ipsum dolor sit amet, consectetuer adipiscing elit, sed diam nonummy nibh euismod tincidunt ut laoreet dolore magna aliquam erat volutpat.  Ut wisi enim ad minim veniam, quis nostrud exerci tation ullamcorper suscipit lobortis nisl ut aliquip ex ea commodo consequat. Duis autem vel eum iriure dolor in hendrerit in vulputate velit esse molestie consequat, vel illum dolore eu feugiat nulla facilisis at vero eros et accumsan et iusto odio dignissim qui blandit praesent luptatum zzril delenit augue duis dolore te feugait nulla facilisi.   </w:t>
-      </w:r>
-    </w:p>
-    <w:p>
-      <w:r>
-        <w:rPr>
-          <w:b/>
-        </w:rPr>
-        <w:t>vulputate velit  molestie consequat</w:t>
-      </w:r>
-    </w:p>
-    <w:p>
-      <w:r>
-        <w:t xml:space="preserve">Duis autem vel eum iriure dolor in hendrerit in vulputate velit esse molestie consequat, vel illum dolore eu feugiat nulla facilisis at vero eros et accumsan et iusto odio dignissim qui blandit praesent luptatum zzril delenit augue duis dolore te feugait nulla facilisi. Lorem ipsum dolor sit amet, consectetuer adipiscing elit, sed diam nonummy nibh euismod tincidunt ut laoreet dolore magna aliquam erat volutpat.  Ut wisi enim ad minim veniam, quis nostrud exerci tation ullamcorper suscipit lobortis nisl ut aliquip ex ea commodo consequat. Duis autem vel eum iriure dolor in hendrerit in vulputate velit esse molestie consequat, vel illum dolore eu feugiat nulla facilisis at vero eros et accumsan et iusto odio dignissim qui blandit praesent luptatum zzril delenit augue duis dolore te feugait nulla facilisi.   </w:t>
-      </w:r>
-    </w:p>
-    <w:p>
-      <w:bookmarkStart w:id="e145" w:name="e145"/>
-      <w:bookmarkEnd w:id="e145"/>
-      <w:pPr>
-        <w:pStyle w:val="Caption"/>
-      </w:pPr>
-      <w:r>
-        <w:t>Rendering Error: ZMSFigure</w:t>
-      </w:r>
-    </w:p>
     <w:tbl>
       <w:tblPr>
-        <w:tblStyle w:val="TableGrid"/>
         <w:tblW w:type="auto" w:w="0"/>
-        <w:jc w:val="center"/>
         <w:tblLook w:firstColumn="1" w:firstRow="1" w:lastColumn="0" w:lastRow="0" w:noHBand="0" w:noVBand="1" w:val="04A0"/>
       </w:tblPr>
       <w:tblGrid>
-        <w:gridCol w:w="4320"/>
-        <w:gridCol w:w="4320"/>
+        <w:gridCol w:w="1728"/>
+        <w:gridCol w:w="1728"/>
+        <w:gridCol w:w="1728"/>
+        <w:gridCol w:w="1728"/>
+        <w:gridCol w:w="1728"/>
       </w:tblGrid>
       <w:tr>
         <w:tc>
           <w:tcPr>
-            <w:tcW w:type="dxa" w:w="4320"/>
+            <w:tcW w:type="dxa" w:w="1728"/>
           </w:tcPr>
           <w:p>
             <w:r>
-              <w:t>img</w:t>
+              <w:t>test</w:t>
             </w:r>
           </w:p>
         </w:tc>
         <w:tc>
           <w:tcPr>
-            <w:tcW w:type="dxa" w:w="4320"/>
+            <w:tcW w:type="dxa" w:w="3456"/>
+            <w:gridSpan w:val="2"/>
           </w:tcPr>
           <w:p>
             <w:r>
-              <w:t>{{MyBlob}}</w:t>
+              <w:t>test</w:t>
+              <w:br/>
+            </w:r>
+          </w:p>
+        </w:tc>
+        <w:tc>
+          <w:tcPr>
+            <w:tcW w:type="dxa" w:w="1728"/>
+          </w:tcPr>
+          <w:p>
+            <w:r>
+              <w:t xml:space="preserve"> </w:t>
+            </w:r>
+          </w:p>
+        </w:tc>
+        <w:tc>
+          <w:tcPr>
+            <w:tcW w:type="dxa" w:w="1728"/>
+          </w:tcPr>
+          <w:p>
+            <w:r>
+              <w:t xml:space="preserve"> </w:t>
             </w:r>
           </w:p>
         </w:tc>
@@ -123,21 +61,53 @@
       <w:tr>
         <w:tc>
           <w:tcPr>
-            <w:tcW w:type="dxa" w:w="4320"/>
+            <w:tcW w:type="dxa" w:w="1728"/>
           </w:tcPr>
           <w:p>
             <w:r>
-              <w:t>_img</w:t>
+              <w:t xml:space="preserve"> </w:t>
             </w:r>
           </w:p>
         </w:tc>
         <w:tc>
           <w:tcPr>
-            <w:tcW w:type="dxa" w:w="4320"/>
+            <w:tcW w:type="dxa" w:w="1728"/>
           </w:tcPr>
           <w:p>
             <w:r>
-              <w:t>{{MyBlob}}</w:t>
+              <w:t xml:space="preserve"> </w:t>
+            </w:r>
+          </w:p>
+        </w:tc>
+        <w:tc>
+          <w:tcPr>
+            <w:tcW w:type="dxa" w:w="1728"/>
+            <w:vMerge w:val="restart"/>
+          </w:tcPr>
+          <w:p>
+            <w:r>
+              <w:t>test</w:t>
+              <w:br/>
+            </w:r>
+          </w:p>
+        </w:tc>
+        <w:tc>
+          <w:tcPr>
+            <w:tcW w:type="dxa" w:w="1728"/>
+          </w:tcPr>
+          <w:p>
+            <w:r>
+              <w:t xml:space="preserve"> </w:t>
+            </w:r>
+          </w:p>
+        </w:tc>
+        <w:tc>
+          <w:tcPr>
+            <w:tcW w:type="dxa" w:w="1728"/>
+          </w:tcPr>
+          <w:p>
+            <w:r>
+              <w:t>test</w:t>
             </w:r>
           </w:p>
         </w:tc>
@@ -145,36 +115,155 @@
       <w:tr>
         <w:tc>
           <w:tcPr>
-            <w:tcW w:type="dxa" w:w="4320"/>
+            <w:tcW w:type="dxa" w:w="1728"/>
           </w:tcPr>
           <w:p>
             <w:r>
-              <w:t>figcaption</w:t>
+              <w:t xml:space="preserve"> </w:t>
             </w:r>
           </w:p>
         </w:tc>
         <w:tc>
           <w:tcPr>
-            <w:tcW w:type="dxa" w:w="4320"/>
+            <w:tcW w:type="dxa" w:w="1728"/>
           </w:tcPr>
           <w:p>
             <w:r>
-              <w:t>Cassius 1999</w:t>
+              <w:t xml:space="preserve"> </w:t>
+            </w:r>
+          </w:p>
+        </w:tc>
+        <w:tc>
+          <w:tcPr>
+            <w:tcW w:type="dxa" w:w="1728"/>
+            <w:vMerge/>
+          </w:tcPr>
+          <w:p/>
+        </w:tc>
+        <w:tc>
+          <w:tcPr>
+            <w:tcW w:type="dxa" w:w="1728"/>
+          </w:tcPr>
+          <w:p>
+            <w:r>
+              <w:t xml:space="preserve"> </w:t>
+            </w:r>
+          </w:p>
+        </w:tc>
+        <w:tc>
+          <w:tcPr>
+            <w:tcW w:type="dxa" w:w="1728"/>
+            <w:vMerge w:val="restart"/>
+          </w:tcPr>
+          <w:p>
+            <w:r>
+              <w:t>test</w:t>
+              <w:br/>
+              <w:br/>
             </w:r>
           </w:p>
         </w:tc>
       </w:tr>
+      <w:tr>
+        <w:tc>
+          <w:tcPr>
+            <w:tcW w:type="dxa" w:w="1728"/>
+          </w:tcPr>
+          <w:p>
+            <w:r>
+              <w:t xml:space="preserve"> </w:t>
+            </w:r>
+          </w:p>
+        </w:tc>
+        <w:tc>
+          <w:tcPr>
+            <w:tcW w:type="dxa" w:w="1728"/>
+          </w:tcPr>
+          <w:p>
+            <w:r>
+              <w:t xml:space="preserve"> </w:t>
+            </w:r>
+          </w:p>
+        </w:tc>
+        <w:tc>
+          <w:tcPr>
+            <w:tcW w:type="dxa" w:w="1728"/>
+          </w:tcPr>
+          <w:p>
+            <w:r>
+              <w:t xml:space="preserve"> </w:t>
+            </w:r>
+          </w:p>
+        </w:tc>
+        <w:tc>
+          <w:tcPr>
+            <w:tcW w:type="dxa" w:w="1728"/>
+          </w:tcPr>
+          <w:p>
+            <w:r>
+              <w:t xml:space="preserve"> </w:t>
+            </w:r>
+          </w:p>
+        </w:tc>
+        <w:tc>
+          <w:tcPr>
+            <w:tcW w:type="dxa" w:w="1728"/>
+            <w:vMerge/>
+          </w:tcPr>
+          <w:p/>
+        </w:tc>
+      </w:tr>
+      <w:tr>
+        <w:tc>
+          <w:tcPr>
+            <w:tcW w:type="dxa" w:w="1728"/>
+          </w:tcPr>
+          <w:p>
+            <w:r>
+              <w:t xml:space="preserve"> </w:t>
+            </w:r>
+          </w:p>
+        </w:tc>
+        <w:tc>
+          <w:tcPr>
+            <w:tcW w:type="dxa" w:w="1728"/>
+          </w:tcPr>
+          <w:p>
+            <w:r>
+              <w:t xml:space="preserve"> </w:t>
+            </w:r>
+          </w:p>
+        </w:tc>
+        <w:tc>
+          <w:tcPr>
+            <w:tcW w:type="dxa" w:w="1728"/>
+          </w:tcPr>
+          <w:p>
+            <w:r>
+              <w:t xml:space="preserve"> </w:t>
+            </w:r>
+          </w:p>
+        </w:tc>
+        <w:tc>
+          <w:tcPr>
+            <w:tcW w:type="dxa" w:w="1728"/>
+          </w:tcPr>
+          <w:p>
+            <w:r>
+              <w:t xml:space="preserve"> </w:t>
+            </w:r>
+          </w:p>
+        </w:tc>
+        <w:tc>
+          <w:tcPr>
+            <w:tcW w:type="dxa" w:w="1728"/>
+            <w:vMerge/>
+          </w:tcPr>
+          <w:p/>
+        </w:tc>
+      </w:tr>
     </w:tbl>
-    <w:p>
-      <w:bookmarkStart w:id="e38" w:name="e38"/>
-      <w:bookmarkEnd w:id="e38"/>
-      <w:r>
-        <w:t>Lorem ipsum dolor sit amet, consectetur adipisicing elit, sed do eiusmod tempor incididunt ut labore et dolore magna aliqua. Ut enim ad minim veniam, quis nostrud exercitation ullamco laboris nisi ut aliquip ex ea commodo consequat. Duis aute irure dolor in reprehenderit in voluptate velit esse cillum dolore eu fugiat nulla pariatur. Excepteur sint occaecat cupidatat non proident, sunt in culpa qui officia deserunt mollit anim id est laborum.</w:t>
-      </w:r>
-    </w:p>
     <w:sectPr>
-      <w:headerReference w:type="default" r:id="rId9"/>
-      <w:footerReference w:type="default" r:id="rId10"/>
       <w:pgSz w:w="12240" w:h="15840"/>
       <w:pgMar w:top="1440" w:right="1800" w:bottom="1440" w:left="1800" w:header="720" w:footer="720" w:gutter="0"/>
       <w:cols w:space="720"/>
@@ -182,35 +271,6 @@
     </w:sectPr>
   </w:body>
 </w:document>
-</file>
-
-<file path=word/footer1.xml><?xml version="1.0" encoding="utf-8"?>
-<w:ftr xmlns:m="http://schemas.openxmlformats.org/officeDocument/2006/math" xmlns:mc="http://schemas.openxmlformats.org/markup-compatibility/2006" xmlns:mo="http://schemas.microsoft.com/office/mac/office/2008/main" xmlns:mv="urn:schemas-microsoft-com:mac:vml" xmlns:o="urn:schemas-microsoft-com:office:office" xmlns:r="http://schemas.openxmlformats.org/officeDocument/2006/relationships" xmlns:v="urn:schemas-microsoft-com:vml" xmlns:w10="urn:schemas-microsoft-com:office:word" xmlns:w14="http://schemas.microsoft.com/office/word/2010/wordml" xmlns:w="http://schemas.openxmlformats.org/wordprocessingml/2006/main" xmlns:wne="http://schemas.microsoft.com/office/word/2006/wordml" xmlns:wp14="http://schemas.microsoft.com/office/word/2010/wordprocessingDrawing" xmlns:wp="http://schemas.openxmlformats.org/drawingml/2006/wordprocessingDrawing" xmlns:wpc="http://schemas.microsoft.com/office/word/2010/wordprocessingCanvas" xmlns:wpg="http://schemas.microsoft.com/office/word/2010/wordprocessingGroup" xmlns:wpi="http://schemas.microsoft.com/office/word/2010/wordprocessingInk" xmlns:wps="http://schemas.microsoft.com/office/word/2010/wordprocessingShape" mc:Ignorable="w14 wp14">
-  <w:p>
-    <w:pPr>
-      <w:pStyle w:val="Footer"/>
-    </w:pPr>
-    <w:r>
-      <w:t xml:space="preserve">Seite </w:t>
-      <w:fldChar w:fldCharType="begin"/>
-      <w:instrText xml:space="preserve">PAGE</w:instrText>
-      <w:fldChar w:fldCharType="end"/>
-    </w:r>
-  </w:p>
-</w:ftr>
-</file>
-
-<file path=word/header1.xml><?xml version="1.0" encoding="utf-8"?>
-<w:hdr xmlns:m="http://schemas.openxmlformats.org/officeDocument/2006/math" xmlns:mc="http://schemas.openxmlformats.org/markup-compatibility/2006" xmlns:mo="http://schemas.microsoft.com/office/mac/office/2008/main" xmlns:mv="urn:schemas-microsoft-com:mac:vml" xmlns:o="urn:schemas-microsoft-com:office:office" xmlns:r="http://schemas.openxmlformats.org/officeDocument/2006/relationships" xmlns:v="urn:schemas-microsoft-com:vml" xmlns:w10="urn:schemas-microsoft-com:office:word" xmlns:w14="http://schemas.microsoft.com/office/word/2010/wordml" xmlns:w="http://schemas.openxmlformats.org/wordprocessingml/2006/main" xmlns:wne="http://schemas.microsoft.com/office/word/2006/wordml" xmlns:wp14="http://schemas.microsoft.com/office/word/2010/wordprocessingDrawing" xmlns:wp="http://schemas.openxmlformats.org/drawingml/2006/wordprocessingDrawing" xmlns:wpc="http://schemas.microsoft.com/office/word/2010/wordprocessingCanvas" xmlns:wpg="http://schemas.microsoft.com/office/word/2010/wordprocessingGroup" xmlns:wpi="http://schemas.microsoft.com/office/word/2010/wordprocessingInk" xmlns:wps="http://schemas.microsoft.com/office/word/2010/wordprocessingShape" mc:Ignorable="w14 wp14">
-  <w:p>
-    <w:pPr>
-      <w:pStyle w:val="Header"/>
-    </w:pPr>
-    <w:r>
-      <w:t>First Document (2024-06-26) URL: http://localhost/myzms2/content/e34/e36/</w:t>
-    </w:r>
-  </w:p>
-</w:hdr>
 </file>
 
 <file path=word/numbering.xml><?xml version="1.0" encoding="utf-8"?>
@@ -576,13 +636,6 @@
     <w:name w:val="Normal"/>
     <w:qFormat/>
     <w:rsid w:val="00FC693F"/>
-    <w:pPr>
-      <w:spacing w:after="120" w:before="120" w:line="324" w:lineRule="auto"/>
-    </w:pPr>
-    <w:rPr>
-      <w:rFonts w:ascii="Arial" w:hAnsi="Arial"/>
-      <w:sz w:val="18"/>
-    </w:rPr>
   </w:style>
   <w:style w:type="paragraph" w:styleId="Header">
     <w:name w:val="header"/>
@@ -646,8 +699,8 @@
       <w:rFonts w:asciiTheme="majorHAnsi" w:eastAsiaTheme="majorEastAsia" w:hAnsiTheme="majorHAnsi" w:cstheme="majorBidi"/>
       <w:b/>
       <w:bCs/>
-      <w:color w:val="017D87"/>
-      <w:sz w:val="48"/>
+      <w:color w:val="365F91" w:themeColor="accent1" w:themeShade="BF"/>
+      <w:sz w:val="28"/>
       <w:szCs w:val="28"/>
     </w:rPr>
   </w:style>
@@ -670,8 +723,8 @@
       <w:rFonts w:asciiTheme="majorHAnsi" w:eastAsiaTheme="majorEastAsia" w:hAnsiTheme="majorHAnsi" w:cstheme="majorBidi"/>
       <w:b/>
       <w:bCs/>
-      <w:color w:val="017D87"/>
-      <w:sz w:val="36"/>
+      <w:color w:val="4F81BD" w:themeColor="accent1"/>
+      <w:sz w:val="26"/>
       <w:szCs w:val="26"/>
     </w:rPr>
   </w:style>
@@ -694,8 +747,7 @@
       <w:rFonts w:asciiTheme="majorHAnsi" w:eastAsiaTheme="majorEastAsia" w:hAnsiTheme="majorHAnsi" w:cstheme="majorBidi"/>
       <w:b/>
       <w:bCs/>
-      <w:color w:val="017D87"/>
-      <w:sz w:val="24"/>
+      <w:color w:val="4F81BD" w:themeColor="accent1"/>
     </w:rPr>
   </w:style>
   <w:style w:type="paragraph" w:styleId="Heading4">
@@ -1372,14 +1424,13 @@
     <w:qFormat/>
     <w:rsid w:val="00FC693F"/>
     <w:pPr>
-      <w:spacing w:line="240" w:lineRule="auto" w:before="280" w:after="80"/>
+      <w:spacing w:line="240" w:lineRule="auto"/>
     </w:pPr>
     <w:rPr>
       <w:b/>
       <w:bCs/>
-      <w:i/>
-      <w:color w:val="017D87"/>
-      <w:sz w:val="16"/>
+      <w:color w:val="4F81BD" w:themeColor="accent1"/>
+      <w:sz w:val="18"/>
       <w:szCs w:val="18"/>
     </w:rPr>
   </w:style>
@@ -12267,28 +12318,6 @@
         <w:shd w:val="clear" w:color="auto" w:fill="FBCAA2" w:themeFill="accent6" w:themeFillTint="7F"/>
       </w:tcPr>
     </w:tblStylePr>
-  </w:style>
-  <w:style w:type="paragraph" w:customStyle="1" w:styleId="Description">
-    <w:name w:val="Description"/>
-    <w:pPr>
-      <w:spacing w:after="360" w:line="324" w:lineRule="auto"/>
-      <w:pBdr>
-        <w:bottom w:val="single" w:sz="2" w:space="9" w:color="017D87"/>
-      </w:pBdr>
-    </w:pPr>
-    <w:rPr>
-      <w:rFonts w:ascii="Arial" w:hAnsi="Arial"/>
-      <w:i/>
-      <w:color w:val="017D87"/>
-      <w:sz w:val="18"/>
-    </w:rPr>
-  </w:style>
-  <w:style w:type="character" w:customStyle="1" w:styleId="Hyperlink">
-    <w:name w:val="Hyperlink"/>
-    <w:rPr>
-      <w:color w:val="017D87"/>
-      <w:u w:val="single"/>
-    </w:rPr>
   </w:style>
 </w:styles>
 </file>

</xml_diff>